<commit_message>
Introduce Vietnamese Resumes (Sample Templates).
Uploaded on: 2024-10-29 (Tuesday, GMT+7, Ho Chi Minh City, Viet Nam).
</commit_message>
<xml_diff>
--- a/Learning/HR/SoYeuLyLich-2024-10.docx
+++ b/Learning/HR/SoYeuLyLich-2024-10.docx
@@ -2144,7 +2144,37 @@
           <w:lang w:val="fr-FR"/>
         </w:rPr>
         <w:lastRenderedPageBreak/>
-        <w:t>III. TÓM TẮT QUÁ TRÌNH ĐÀO TẠO</w:t>
+        <w:t xml:space="preserve">PHẦN </w:t>
+      </w:r>
+      <w:r>
+        <w:rPr>
+          <w:b/>
+          <w:color w:val="000000"/>
+          <w:sz w:val="24"/>
+          <w:szCs w:val="24"/>
+          <w:lang w:val="fr-FR"/>
+        </w:rPr>
+        <w:t>III</w:t>
+      </w:r>
+      <w:r>
+        <w:rPr>
+          <w:b/>
+          <w:color w:val="000000"/>
+          <w:sz w:val="24"/>
+          <w:szCs w:val="24"/>
+          <w:lang w:val="fr-FR"/>
+        </w:rPr>
+        <w:t>:</w:t>
+      </w:r>
+      <w:r>
+        <w:rPr>
+          <w:b/>
+          <w:color w:val="000000"/>
+          <w:sz w:val="24"/>
+          <w:szCs w:val="24"/>
+          <w:lang w:val="fr-FR"/>
+        </w:rPr>
+        <w:t xml:space="preserve"> TÓM TẮT QUÁ TRÌNH ĐÀO TẠO</w:t>
       </w:r>
     </w:p>
     <w:tbl>

</xml_diff>